<commit_message>
darah manusia terbagi atas 4 golongan
</commit_message>
<xml_diff>
--- a/Golongan Darah Sistem Abo.docx
+++ b/Golongan Darah Sistem Abo.docx
@@ -10,70 +10,1609 @@
           <w:color w:val="auto"/>
         </w:rPr>
       </w:pPr>
+      <w:proofErr w:type="spellStart"/>
       <w:r>
         <w:rPr>
           <w:rFonts w:ascii="Times New Roman" w:hAnsi="Times New Roman" w:cs="Times New Roman"/>
           <w:color w:val="auto"/>
         </w:rPr>
-        <w:t>Golongan darah si</w:t>
-      </w:r>
+        <w:t>Golongan</w:t>
+      </w:r>
+      <w:proofErr w:type="spellEnd"/>
       <w:r>
         <w:rPr>
           <w:rFonts w:ascii="Times New Roman" w:hAnsi="Times New Roman" w:cs="Times New Roman"/>
           <w:color w:val="auto"/>
         </w:rPr>
-        <w:t>stem abo</w:t>
-      </w:r>
+        <w:t xml:space="preserve"> </w:t>
+      </w:r>
+      <w:proofErr w:type="spellStart"/>
+      <w:r>
+        <w:rPr>
+          <w:rFonts w:ascii="Times New Roman" w:hAnsi="Times New Roman" w:cs="Times New Roman"/>
+          <w:color w:val="auto"/>
+        </w:rPr>
+        <w:t>darah</w:t>
+      </w:r>
+      <w:proofErr w:type="spellEnd"/>
+      <w:r>
+        <w:rPr>
+          <w:rFonts w:ascii="Times New Roman" w:hAnsi="Times New Roman" w:cs="Times New Roman"/>
+          <w:color w:val="auto"/>
+        </w:rPr>
+        <w:t xml:space="preserve"> </w:t>
+      </w:r>
+      <w:proofErr w:type="spellStart"/>
+      <w:r>
+        <w:rPr>
+          <w:rFonts w:ascii="Times New Roman" w:hAnsi="Times New Roman" w:cs="Times New Roman"/>
+          <w:color w:val="auto"/>
+        </w:rPr>
+        <w:t>si</w:t>
+      </w:r>
+      <w:r>
+        <w:rPr>
+          <w:rFonts w:ascii="Times New Roman" w:hAnsi="Times New Roman" w:cs="Times New Roman"/>
+          <w:color w:val="auto"/>
+        </w:rPr>
+        <w:t>stem</w:t>
+      </w:r>
+      <w:proofErr w:type="spellEnd"/>
+      <w:r>
+        <w:rPr>
+          <w:rFonts w:ascii="Times New Roman" w:hAnsi="Times New Roman" w:cs="Times New Roman"/>
+          <w:color w:val="auto"/>
+        </w:rPr>
+        <w:t xml:space="preserve"> </w:t>
+      </w:r>
+      <w:proofErr w:type="spellStart"/>
+      <w:r>
+        <w:rPr>
+          <w:rFonts w:ascii="Times New Roman" w:hAnsi="Times New Roman" w:cs="Times New Roman"/>
+          <w:color w:val="auto"/>
+        </w:rPr>
+        <w:t>abo</w:t>
+      </w:r>
+      <w:proofErr w:type="spellEnd"/>
     </w:p>
     <w:p>
       <w:pPr>
         <w:pStyle w:val="NormalWeb"/>
       </w:pPr>
-      <w:r>
-        <w:t xml:space="preserve">Ada banyak golongan darah, tetapi yang terkenal di bidang medis adalah </w:t>
-      </w:r>
+      <w:proofErr w:type="spellStart"/>
+      <w:proofErr w:type="gramStart"/>
+      <w:r>
+        <w:t>Ada</w:t>
+      </w:r>
+      <w:proofErr w:type="spellEnd"/>
+      <w:r>
+        <w:t xml:space="preserve"> </w:t>
+      </w:r>
+      <w:proofErr w:type="spellStart"/>
+      <w:r>
+        <w:t>banyak</w:t>
+      </w:r>
+      <w:proofErr w:type="spellEnd"/>
+      <w:r>
+        <w:t xml:space="preserve"> </w:t>
+      </w:r>
+      <w:proofErr w:type="spellStart"/>
+      <w:r>
+        <w:t>golongan</w:t>
+      </w:r>
+      <w:proofErr w:type="spellEnd"/>
+      <w:r>
+        <w:t xml:space="preserve"> </w:t>
+      </w:r>
+      <w:proofErr w:type="spellStart"/>
+      <w:r>
+        <w:t>darah</w:t>
+      </w:r>
+      <w:proofErr w:type="spellEnd"/>
+      <w:r>
+        <w:t xml:space="preserve">, </w:t>
+      </w:r>
+      <w:proofErr w:type="spellStart"/>
+      <w:r>
+        <w:t>tetapi</w:t>
+      </w:r>
+      <w:proofErr w:type="spellEnd"/>
+      <w:r>
+        <w:t xml:space="preserve"> yang </w:t>
+      </w:r>
+      <w:proofErr w:type="spellStart"/>
+      <w:r>
+        <w:t>terkenal</w:t>
+      </w:r>
+      <w:proofErr w:type="spellEnd"/>
+      <w:r>
+        <w:t xml:space="preserve"> </w:t>
+      </w:r>
+      <w:proofErr w:type="spellStart"/>
+      <w:r>
+        <w:t>di</w:t>
+      </w:r>
+      <w:proofErr w:type="spellEnd"/>
+      <w:r>
+        <w:t xml:space="preserve"> </w:t>
+      </w:r>
+      <w:proofErr w:type="spellStart"/>
+      <w:r>
+        <w:t>bidang</w:t>
+      </w:r>
+      <w:proofErr w:type="spellEnd"/>
+      <w:r>
+        <w:t xml:space="preserve"> </w:t>
+      </w:r>
+      <w:proofErr w:type="spellStart"/>
+      <w:r>
+        <w:t>medis</w:t>
+      </w:r>
+      <w:proofErr w:type="spellEnd"/>
+      <w:r>
+        <w:t xml:space="preserve"> </w:t>
+      </w:r>
+      <w:proofErr w:type="spellStart"/>
+      <w:r>
+        <w:t>adalah</w:t>
+      </w:r>
+      <w:proofErr w:type="spellEnd"/>
+      <w:r>
+        <w:t xml:space="preserve"> </w:t>
+      </w:r>
+      <w:proofErr w:type="spellStart"/>
       <w:r>
         <w:rPr>
           <w:rStyle w:val="Strong"/>
         </w:rPr>
-        <w:t>golongan darah ABO dan Rhesus</w:t>
-      </w:r>
-      <w:r>
-        <w:t>. Kedua golongan darah ini ditemukan oleh Dr. Karl Landsteiner, seorang dokter dari Austria, pada tahun 1900. Semula Landsteiner menemukan golongan darah A, B, dan C. Golongan C ini kemudian dinamakan golongan O.</w:t>
-      </w:r>
+        <w:t>golongan</w:t>
+      </w:r>
+      <w:proofErr w:type="spellEnd"/>
+      <w:r>
+        <w:rPr>
+          <w:rStyle w:val="Strong"/>
+        </w:rPr>
+        <w:t xml:space="preserve"> </w:t>
+      </w:r>
+      <w:proofErr w:type="spellStart"/>
+      <w:r>
+        <w:rPr>
+          <w:rStyle w:val="Strong"/>
+        </w:rPr>
+        <w:t>darah</w:t>
+      </w:r>
+      <w:proofErr w:type="spellEnd"/>
+      <w:r>
+        <w:rPr>
+          <w:rStyle w:val="Strong"/>
+        </w:rPr>
+        <w:t xml:space="preserve"> ABO </w:t>
+      </w:r>
+      <w:proofErr w:type="spellStart"/>
+      <w:r>
+        <w:rPr>
+          <w:rStyle w:val="Strong"/>
+        </w:rPr>
+        <w:t>dan</w:t>
+      </w:r>
+      <w:proofErr w:type="spellEnd"/>
+      <w:r>
+        <w:rPr>
+          <w:rStyle w:val="Strong"/>
+        </w:rPr>
+        <w:t xml:space="preserve"> Rhesus</w:t>
+      </w:r>
+      <w:r>
+        <w:t>.</w:t>
+      </w:r>
+      <w:proofErr w:type="gramEnd"/>
+      <w:r>
+        <w:t xml:space="preserve"> </w:t>
+      </w:r>
+      <w:proofErr w:type="spellStart"/>
+      <w:proofErr w:type="gramStart"/>
+      <w:r>
+        <w:t>Kedua</w:t>
+      </w:r>
+      <w:proofErr w:type="spellEnd"/>
+      <w:r>
+        <w:t xml:space="preserve"> </w:t>
+      </w:r>
+      <w:proofErr w:type="spellStart"/>
+      <w:r>
+        <w:t>golongan</w:t>
+      </w:r>
+      <w:proofErr w:type="spellEnd"/>
+      <w:r>
+        <w:t xml:space="preserve"> </w:t>
+      </w:r>
+      <w:proofErr w:type="spellStart"/>
+      <w:r>
+        <w:t>darah</w:t>
+      </w:r>
+      <w:proofErr w:type="spellEnd"/>
+      <w:r>
+        <w:t xml:space="preserve"> </w:t>
+      </w:r>
+      <w:proofErr w:type="spellStart"/>
+      <w:r>
+        <w:t>ini</w:t>
+      </w:r>
+      <w:proofErr w:type="spellEnd"/>
+      <w:r>
+        <w:t xml:space="preserve"> </w:t>
+      </w:r>
+      <w:proofErr w:type="spellStart"/>
+      <w:r>
+        <w:t>ditemukan</w:t>
+      </w:r>
+      <w:proofErr w:type="spellEnd"/>
+      <w:r>
+        <w:t xml:space="preserve"> </w:t>
+      </w:r>
+      <w:proofErr w:type="spellStart"/>
+      <w:r>
+        <w:t>oleh</w:t>
+      </w:r>
+      <w:proofErr w:type="spellEnd"/>
+      <w:r>
+        <w:t xml:space="preserve"> Dr. Karl Landsteiner, </w:t>
+      </w:r>
+      <w:proofErr w:type="spellStart"/>
+      <w:r>
+        <w:t>seorang</w:t>
+      </w:r>
+      <w:proofErr w:type="spellEnd"/>
+      <w:r>
+        <w:t xml:space="preserve"> </w:t>
+      </w:r>
+      <w:proofErr w:type="spellStart"/>
+      <w:r>
+        <w:t>dokter</w:t>
+      </w:r>
+      <w:proofErr w:type="spellEnd"/>
+      <w:r>
+        <w:t xml:space="preserve"> </w:t>
+      </w:r>
+      <w:proofErr w:type="spellStart"/>
+      <w:r>
+        <w:t>dari</w:t>
+      </w:r>
+      <w:proofErr w:type="spellEnd"/>
+      <w:r>
+        <w:t xml:space="preserve"> Austria, </w:t>
+      </w:r>
+      <w:proofErr w:type="spellStart"/>
+      <w:r>
+        <w:t>pada</w:t>
+      </w:r>
+      <w:proofErr w:type="spellEnd"/>
+      <w:r>
+        <w:t xml:space="preserve"> </w:t>
+      </w:r>
+      <w:proofErr w:type="spellStart"/>
+      <w:r>
+        <w:t>tahun</w:t>
+      </w:r>
+      <w:proofErr w:type="spellEnd"/>
+      <w:r>
+        <w:t xml:space="preserve"> 1900.</w:t>
+      </w:r>
+      <w:proofErr w:type="gramEnd"/>
+      <w:r>
+        <w:t xml:space="preserve"> </w:t>
+      </w:r>
+      <w:proofErr w:type="spellStart"/>
+      <w:proofErr w:type="gramStart"/>
+      <w:r>
+        <w:t>Semula</w:t>
+      </w:r>
+      <w:proofErr w:type="spellEnd"/>
+      <w:r>
+        <w:t xml:space="preserve"> Landsteiner </w:t>
+      </w:r>
+      <w:proofErr w:type="spellStart"/>
+      <w:r>
+        <w:t>menemukan</w:t>
+      </w:r>
+      <w:proofErr w:type="spellEnd"/>
+      <w:r>
+        <w:t xml:space="preserve"> </w:t>
+      </w:r>
+      <w:proofErr w:type="spellStart"/>
+      <w:r>
+        <w:t>golongan</w:t>
+      </w:r>
+      <w:proofErr w:type="spellEnd"/>
+      <w:r>
+        <w:t xml:space="preserve"> </w:t>
+      </w:r>
+      <w:proofErr w:type="spellStart"/>
+      <w:r>
+        <w:t>darah</w:t>
+      </w:r>
+      <w:proofErr w:type="spellEnd"/>
+      <w:r>
+        <w:t xml:space="preserve"> A, B, </w:t>
+      </w:r>
+      <w:proofErr w:type="spellStart"/>
+      <w:r>
+        <w:t>dan</w:t>
+      </w:r>
+      <w:proofErr w:type="spellEnd"/>
+      <w:r>
+        <w:t xml:space="preserve"> C. </w:t>
+      </w:r>
+      <w:proofErr w:type="spellStart"/>
+      <w:r>
+        <w:t>Golongan</w:t>
+      </w:r>
+      <w:proofErr w:type="spellEnd"/>
+      <w:r>
+        <w:t xml:space="preserve"> C </w:t>
+      </w:r>
+      <w:proofErr w:type="spellStart"/>
+      <w:r>
+        <w:t>ini</w:t>
+      </w:r>
+      <w:proofErr w:type="spellEnd"/>
+      <w:r>
+        <w:t xml:space="preserve"> </w:t>
+      </w:r>
+      <w:proofErr w:type="spellStart"/>
+      <w:r>
+        <w:t>kemudian</w:t>
+      </w:r>
+      <w:proofErr w:type="spellEnd"/>
+      <w:r>
+        <w:t xml:space="preserve"> </w:t>
+      </w:r>
+      <w:proofErr w:type="spellStart"/>
+      <w:r>
+        <w:t>dinamakan</w:t>
+      </w:r>
+      <w:proofErr w:type="spellEnd"/>
+      <w:r>
+        <w:t xml:space="preserve"> </w:t>
+      </w:r>
+      <w:proofErr w:type="spellStart"/>
+      <w:r>
+        <w:t>golongan</w:t>
+      </w:r>
+      <w:proofErr w:type="spellEnd"/>
+      <w:r>
+        <w:t xml:space="preserve"> O.</w:t>
+      </w:r>
+      <w:proofErr w:type="gramEnd"/>
     </w:p>
     <w:p>
       <w:pPr>
         <w:pStyle w:val="NormalWeb"/>
       </w:pPr>
-      <w:r>
-        <w:t>Pada tahun 1902 kolega Landsteiner, yaitu Alfred Decastello dan Adriano Sturli menemukan golongan ke empat yaitu golongan AB.</w:t>
-      </w:r>
+      <w:proofErr w:type="spellStart"/>
+      <w:proofErr w:type="gramStart"/>
+      <w:r>
+        <w:t>Pada</w:t>
+      </w:r>
+      <w:proofErr w:type="spellEnd"/>
+      <w:r>
+        <w:t xml:space="preserve"> </w:t>
+      </w:r>
+      <w:proofErr w:type="spellStart"/>
+      <w:r>
+        <w:t>tahun</w:t>
+      </w:r>
+      <w:proofErr w:type="spellEnd"/>
+      <w:r>
+        <w:t xml:space="preserve"> 1902 </w:t>
+      </w:r>
+      <w:proofErr w:type="spellStart"/>
+      <w:r>
+        <w:t>kolega</w:t>
+      </w:r>
+      <w:proofErr w:type="spellEnd"/>
+      <w:r>
+        <w:t xml:space="preserve"> Landsteiner, </w:t>
+      </w:r>
+      <w:proofErr w:type="spellStart"/>
+      <w:r>
+        <w:t>yaitu</w:t>
+      </w:r>
+      <w:proofErr w:type="spellEnd"/>
+      <w:r>
+        <w:t xml:space="preserve"> Alfred </w:t>
+      </w:r>
+      <w:proofErr w:type="spellStart"/>
+      <w:r>
+        <w:t>Decastello</w:t>
+      </w:r>
+      <w:proofErr w:type="spellEnd"/>
+      <w:r>
+        <w:t xml:space="preserve"> </w:t>
+      </w:r>
+      <w:proofErr w:type="spellStart"/>
+      <w:r>
+        <w:t>dan</w:t>
+      </w:r>
+      <w:proofErr w:type="spellEnd"/>
+      <w:r>
+        <w:t xml:space="preserve"> Adriano </w:t>
+      </w:r>
+      <w:proofErr w:type="spellStart"/>
+      <w:r>
+        <w:t>Sturli</w:t>
+      </w:r>
+      <w:proofErr w:type="spellEnd"/>
+      <w:r>
+        <w:t xml:space="preserve"> </w:t>
+      </w:r>
+      <w:proofErr w:type="spellStart"/>
+      <w:r>
+        <w:t>menemukan</w:t>
+      </w:r>
+      <w:proofErr w:type="spellEnd"/>
+      <w:r>
+        <w:t xml:space="preserve"> </w:t>
+      </w:r>
+      <w:proofErr w:type="spellStart"/>
+      <w:r>
+        <w:t>golongan</w:t>
+      </w:r>
+      <w:proofErr w:type="spellEnd"/>
+      <w:r>
+        <w:t xml:space="preserve"> </w:t>
+      </w:r>
+      <w:proofErr w:type="spellStart"/>
+      <w:r>
+        <w:t>ke</w:t>
+      </w:r>
+      <w:proofErr w:type="spellEnd"/>
+      <w:r>
+        <w:t xml:space="preserve"> </w:t>
+      </w:r>
+      <w:proofErr w:type="spellStart"/>
+      <w:r>
+        <w:t>empat</w:t>
+      </w:r>
+      <w:proofErr w:type="spellEnd"/>
+      <w:r>
+        <w:t xml:space="preserve"> </w:t>
+      </w:r>
+      <w:proofErr w:type="spellStart"/>
+      <w:r>
+        <w:t>yaitu</w:t>
+      </w:r>
+      <w:proofErr w:type="spellEnd"/>
+      <w:r>
+        <w:t xml:space="preserve"> </w:t>
+      </w:r>
+      <w:proofErr w:type="spellStart"/>
+      <w:r>
+        <w:t>golongan</w:t>
+      </w:r>
+      <w:proofErr w:type="spellEnd"/>
+      <w:r>
+        <w:t xml:space="preserve"> AB.</w:t>
+      </w:r>
+      <w:proofErr w:type="gramEnd"/>
     </w:p>
     <w:p>
       <w:pPr>
         <w:pStyle w:val="NormalWeb"/>
       </w:pPr>
-      <w:r>
-        <w:t xml:space="preserve">Dasar penggolongan darah ABO adalah adanya aglutinogen (antigen) </w:t>
-      </w:r>
+      <w:proofErr w:type="spellStart"/>
+      <w:proofErr w:type="gramStart"/>
+      <w:r>
+        <w:t>Dasar</w:t>
+      </w:r>
+      <w:proofErr w:type="spellEnd"/>
+      <w:r>
+        <w:t xml:space="preserve"> </w:t>
+      </w:r>
+      <w:proofErr w:type="spellStart"/>
+      <w:r>
+        <w:t>penggolongan</w:t>
+      </w:r>
+      <w:proofErr w:type="spellEnd"/>
+      <w:r>
+        <w:t xml:space="preserve"> </w:t>
+      </w:r>
+      <w:proofErr w:type="spellStart"/>
+      <w:r>
+        <w:t>darah</w:t>
+      </w:r>
+      <w:proofErr w:type="spellEnd"/>
+      <w:r>
+        <w:t xml:space="preserve"> ABO </w:t>
+      </w:r>
+      <w:proofErr w:type="spellStart"/>
+      <w:r>
+        <w:t>adalah</w:t>
+      </w:r>
+      <w:proofErr w:type="spellEnd"/>
+      <w:r>
+        <w:t xml:space="preserve"> </w:t>
+      </w:r>
+      <w:proofErr w:type="spellStart"/>
+      <w:r>
+        <w:t>adanya</w:t>
+      </w:r>
+      <w:proofErr w:type="spellEnd"/>
+      <w:r>
+        <w:t xml:space="preserve"> </w:t>
+      </w:r>
+      <w:proofErr w:type="spellStart"/>
+      <w:r>
+        <w:t>aglutinogen</w:t>
+      </w:r>
+      <w:proofErr w:type="spellEnd"/>
+      <w:r>
+        <w:t xml:space="preserve"> (antigen) </w:t>
+      </w:r>
+      <w:proofErr w:type="spellStart"/>
       <w:r>
         <w:rPr>
           <w:rStyle w:val="Emphasis"/>
         </w:rPr>
-        <w:t>pada eritrosit</w:t>
-      </w:r>
-      <w:r>
-        <w:t xml:space="preserve">, dan adanya aglutinin (antibodi) di </w:t>
-      </w:r>
+        <w:t>pada</w:t>
+      </w:r>
+      <w:proofErr w:type="spellEnd"/>
       <w:r>
         <w:rPr>
           <w:rStyle w:val="Emphasis"/>
         </w:rPr>
-        <w:t>dalam plasma darah</w:t>
-      </w:r>
-      <w:r>
-        <w:t>. Aglutinogen berarti antigen yang digumpalkan, sedangkan aglutinin adalah jenis antibodi yang menggumpalkan.</w:t>
+        <w:t xml:space="preserve"> </w:t>
+      </w:r>
+      <w:proofErr w:type="spellStart"/>
+      <w:r>
+        <w:rPr>
+          <w:rStyle w:val="Emphasis"/>
+        </w:rPr>
+        <w:t>eritrosit</w:t>
+      </w:r>
+      <w:proofErr w:type="spellEnd"/>
+      <w:r>
+        <w:t xml:space="preserve">, </w:t>
+      </w:r>
+      <w:proofErr w:type="spellStart"/>
+      <w:r>
+        <w:t>dan</w:t>
+      </w:r>
+      <w:proofErr w:type="spellEnd"/>
+      <w:r>
+        <w:t xml:space="preserve"> </w:t>
+      </w:r>
+      <w:proofErr w:type="spellStart"/>
+      <w:r>
+        <w:t>adanya</w:t>
+      </w:r>
+      <w:proofErr w:type="spellEnd"/>
+      <w:r>
+        <w:t xml:space="preserve"> </w:t>
+      </w:r>
+      <w:proofErr w:type="spellStart"/>
+      <w:r>
+        <w:t>aglutinin</w:t>
+      </w:r>
+      <w:proofErr w:type="spellEnd"/>
+      <w:r>
+        <w:t xml:space="preserve"> (</w:t>
+      </w:r>
+      <w:proofErr w:type="spellStart"/>
+      <w:r>
+        <w:t>antibodi</w:t>
+      </w:r>
+      <w:proofErr w:type="spellEnd"/>
+      <w:r>
+        <w:t xml:space="preserve">) </w:t>
+      </w:r>
+      <w:proofErr w:type="spellStart"/>
+      <w:r>
+        <w:t>di</w:t>
+      </w:r>
+      <w:proofErr w:type="spellEnd"/>
+      <w:r>
+        <w:t xml:space="preserve"> </w:t>
+      </w:r>
+      <w:proofErr w:type="spellStart"/>
+      <w:r>
+        <w:rPr>
+          <w:rStyle w:val="Emphasis"/>
+        </w:rPr>
+        <w:t>dalam</w:t>
+      </w:r>
+      <w:proofErr w:type="spellEnd"/>
+      <w:r>
+        <w:rPr>
+          <w:rStyle w:val="Emphasis"/>
+        </w:rPr>
+        <w:t xml:space="preserve"> plasma </w:t>
+      </w:r>
+      <w:proofErr w:type="spellStart"/>
+      <w:r>
+        <w:rPr>
+          <w:rStyle w:val="Emphasis"/>
+        </w:rPr>
+        <w:t>darah</w:t>
+      </w:r>
+      <w:proofErr w:type="spellEnd"/>
+      <w:r>
+        <w:t>.</w:t>
+      </w:r>
+      <w:proofErr w:type="gramEnd"/>
+      <w:r>
+        <w:t xml:space="preserve"> </w:t>
+      </w:r>
+      <w:proofErr w:type="spellStart"/>
+      <w:proofErr w:type="gramStart"/>
+      <w:r>
+        <w:t>Aglutinogen</w:t>
+      </w:r>
+      <w:proofErr w:type="spellEnd"/>
+      <w:r>
+        <w:t xml:space="preserve"> </w:t>
+      </w:r>
+      <w:proofErr w:type="spellStart"/>
+      <w:r>
+        <w:t>berarti</w:t>
+      </w:r>
+      <w:proofErr w:type="spellEnd"/>
+      <w:r>
+        <w:t xml:space="preserve"> antigen yang </w:t>
+      </w:r>
+      <w:proofErr w:type="spellStart"/>
+      <w:r>
+        <w:t>digumpalkan</w:t>
+      </w:r>
+      <w:proofErr w:type="spellEnd"/>
+      <w:r>
+        <w:t xml:space="preserve">, </w:t>
+      </w:r>
+      <w:proofErr w:type="spellStart"/>
+      <w:r>
+        <w:t>sedangkan</w:t>
+      </w:r>
+      <w:proofErr w:type="spellEnd"/>
+      <w:r>
+        <w:t xml:space="preserve"> </w:t>
+      </w:r>
+      <w:proofErr w:type="spellStart"/>
+      <w:r>
+        <w:t>aglutinin</w:t>
+      </w:r>
+      <w:proofErr w:type="spellEnd"/>
+      <w:r>
+        <w:t xml:space="preserve"> </w:t>
+      </w:r>
+      <w:proofErr w:type="spellStart"/>
+      <w:r>
+        <w:t>adalah</w:t>
+      </w:r>
+      <w:proofErr w:type="spellEnd"/>
+      <w:r>
+        <w:t xml:space="preserve"> </w:t>
+      </w:r>
+      <w:proofErr w:type="spellStart"/>
+      <w:r>
+        <w:t>jenis</w:t>
+      </w:r>
+      <w:proofErr w:type="spellEnd"/>
+      <w:r>
+        <w:t xml:space="preserve"> </w:t>
+      </w:r>
+      <w:proofErr w:type="spellStart"/>
+      <w:r>
+        <w:t>antibodi</w:t>
+      </w:r>
+      <w:proofErr w:type="spellEnd"/>
+      <w:r>
+        <w:t xml:space="preserve"> yang </w:t>
+      </w:r>
+      <w:proofErr w:type="spellStart"/>
+      <w:r>
+        <w:t>menggumpalkan</w:t>
+      </w:r>
+      <w:proofErr w:type="spellEnd"/>
+      <w:r>
+        <w:t>.</w:t>
+      </w:r>
+      <w:proofErr w:type="gramEnd"/>
+    </w:p>
+    <w:p>
+      <w:pPr>
+        <w:pStyle w:val="NormalWeb"/>
+      </w:pPr>
+      <w:proofErr w:type="spellStart"/>
+      <w:r>
+        <w:t>Menurut</w:t>
+      </w:r>
+      <w:proofErr w:type="spellEnd"/>
+      <w:r>
+        <w:t xml:space="preserve"> </w:t>
+      </w:r>
+      <w:proofErr w:type="spellStart"/>
+      <w:r>
+        <w:t>sistem</w:t>
+      </w:r>
+      <w:proofErr w:type="spellEnd"/>
+      <w:r>
+        <w:t xml:space="preserve"> ABO </w:t>
+      </w:r>
+      <w:proofErr w:type="spellStart"/>
+      <w:r>
+        <w:t>darah</w:t>
+      </w:r>
+      <w:proofErr w:type="spellEnd"/>
+      <w:r>
+        <w:t xml:space="preserve"> </w:t>
+      </w:r>
+      <w:proofErr w:type="spellStart"/>
+      <w:r>
+        <w:t>manusia</w:t>
+      </w:r>
+      <w:proofErr w:type="spellEnd"/>
+      <w:r>
+        <w:t xml:space="preserve"> </w:t>
+      </w:r>
+      <w:proofErr w:type="spellStart"/>
+      <w:r>
+        <w:t>terbagi</w:t>
+      </w:r>
+      <w:proofErr w:type="spellEnd"/>
+      <w:r>
+        <w:t xml:space="preserve"> </w:t>
+      </w:r>
+      <w:proofErr w:type="spellStart"/>
+      <w:r>
+        <w:t>atas</w:t>
+      </w:r>
+      <w:proofErr w:type="spellEnd"/>
+      <w:r>
+        <w:t xml:space="preserve"> 4 </w:t>
+      </w:r>
+      <w:proofErr w:type="spellStart"/>
+      <w:r>
+        <w:t>golongan</w:t>
+      </w:r>
+      <w:proofErr w:type="spellEnd"/>
+      <w:r>
+        <w:t xml:space="preserve">, </w:t>
+      </w:r>
+      <w:proofErr w:type="spellStart"/>
+      <w:r>
+        <w:t>yaitu</w:t>
+      </w:r>
+      <w:proofErr w:type="spellEnd"/>
+      <w:r>
+        <w:t>:</w:t>
+      </w:r>
+    </w:p>
+    <w:tbl>
+      <w:tblPr>
+        <w:tblW w:w="7485" w:type="dxa"/>
+        <w:tblCellSpacing w:w="15" w:type="dxa"/>
+        <w:tblBorders>
+          <w:top w:val="outset" w:sz="6" w:space="0" w:color="auto"/>
+          <w:left w:val="outset" w:sz="6" w:space="0" w:color="auto"/>
+          <w:bottom w:val="outset" w:sz="6" w:space="0" w:color="auto"/>
+          <w:right w:val="outset" w:sz="6" w:space="0" w:color="auto"/>
+        </w:tblBorders>
+        <w:tblCellMar>
+          <w:top w:w="30" w:type="dxa"/>
+          <w:left w:w="30" w:type="dxa"/>
+          <w:bottom w:w="30" w:type="dxa"/>
+          <w:right w:w="30" w:type="dxa"/>
+        </w:tblCellMar>
+        <w:tblLook w:val="04A0"/>
+      </w:tblPr>
+      <w:tblGrid>
+        <w:gridCol w:w="2445"/>
+        <w:gridCol w:w="2640"/>
+        <w:gridCol w:w="2400"/>
+      </w:tblGrid>
+      <w:tr>
+        <w:trPr>
+          <w:tblCellSpacing w:w="15" w:type="dxa"/>
+        </w:trPr>
+        <w:tc>
+          <w:tcPr>
+            <w:tcW w:w="2415" w:type="dxa"/>
+            <w:tcBorders>
+              <w:top w:val="outset" w:sz="6" w:space="0" w:color="auto"/>
+              <w:left w:val="outset" w:sz="6" w:space="0" w:color="auto"/>
+              <w:bottom w:val="outset" w:sz="6" w:space="0" w:color="auto"/>
+              <w:right w:val="outset" w:sz="6" w:space="0" w:color="auto"/>
+            </w:tcBorders>
+            <w:hideMark/>
+          </w:tcPr>
+          <w:p>
+            <w:pPr>
+              <w:pStyle w:val="NormalWeb"/>
+              <w:jc w:val="center"/>
+            </w:pPr>
+            <w:proofErr w:type="spellStart"/>
+            <w:r>
+              <w:rPr>
+                <w:rStyle w:val="Strong"/>
+              </w:rPr>
+              <w:t>Golongan</w:t>
+            </w:r>
+            <w:proofErr w:type="spellEnd"/>
+          </w:p>
+        </w:tc>
+        <w:tc>
+          <w:tcPr>
+            <w:tcW w:w="2550" w:type="dxa"/>
+            <w:tcBorders>
+              <w:top w:val="outset" w:sz="6" w:space="0" w:color="auto"/>
+              <w:left w:val="outset" w:sz="6" w:space="0" w:color="auto"/>
+              <w:bottom w:val="outset" w:sz="6" w:space="0" w:color="auto"/>
+              <w:right w:val="outset" w:sz="6" w:space="0" w:color="auto"/>
+            </w:tcBorders>
+            <w:hideMark/>
+          </w:tcPr>
+          <w:p>
+            <w:pPr>
+              <w:pStyle w:val="NormalWeb"/>
+              <w:jc w:val="center"/>
+            </w:pPr>
+            <w:proofErr w:type="spellStart"/>
+            <w:r>
+              <w:rPr>
+                <w:rStyle w:val="Strong"/>
+              </w:rPr>
+              <w:t>aglutinogen</w:t>
+            </w:r>
+            <w:proofErr w:type="spellEnd"/>
+            <w:r>
+              <w:rPr>
+                <w:rStyle w:val="Strong"/>
+              </w:rPr>
+              <w:t xml:space="preserve"> (antigen) </w:t>
+            </w:r>
+            <w:proofErr w:type="spellStart"/>
+            <w:r>
+              <w:rPr>
+                <w:rStyle w:val="Strong"/>
+              </w:rPr>
+              <w:t>pada</w:t>
+            </w:r>
+            <w:proofErr w:type="spellEnd"/>
+            <w:r>
+              <w:rPr>
+                <w:rStyle w:val="Strong"/>
+              </w:rPr>
+              <w:t xml:space="preserve"> </w:t>
+            </w:r>
+            <w:proofErr w:type="spellStart"/>
+            <w:r>
+              <w:rPr>
+                <w:rStyle w:val="Strong"/>
+              </w:rPr>
+              <w:t>eritrosit</w:t>
+            </w:r>
+            <w:proofErr w:type="spellEnd"/>
+          </w:p>
+        </w:tc>
+        <w:tc>
+          <w:tcPr>
+            <w:tcW w:w="2370" w:type="dxa"/>
+            <w:tcBorders>
+              <w:top w:val="outset" w:sz="6" w:space="0" w:color="auto"/>
+              <w:left w:val="outset" w:sz="6" w:space="0" w:color="auto"/>
+              <w:bottom w:val="outset" w:sz="6" w:space="0" w:color="auto"/>
+              <w:right w:val="outset" w:sz="6" w:space="0" w:color="auto"/>
+            </w:tcBorders>
+            <w:hideMark/>
+          </w:tcPr>
+          <w:p>
+            <w:pPr>
+              <w:pStyle w:val="NormalWeb"/>
+              <w:jc w:val="center"/>
+            </w:pPr>
+            <w:proofErr w:type="spellStart"/>
+            <w:r>
+              <w:rPr>
+                <w:rStyle w:val="Strong"/>
+              </w:rPr>
+              <w:t>aglutinin</w:t>
+            </w:r>
+            <w:proofErr w:type="spellEnd"/>
+            <w:r>
+              <w:rPr>
+                <w:rStyle w:val="Strong"/>
+              </w:rPr>
+              <w:t xml:space="preserve"> (</w:t>
+            </w:r>
+            <w:proofErr w:type="spellStart"/>
+            <w:r>
+              <w:rPr>
+                <w:rStyle w:val="Strong"/>
+              </w:rPr>
+              <w:t>antibodi</w:t>
+            </w:r>
+            <w:proofErr w:type="spellEnd"/>
+            <w:r>
+              <w:rPr>
+                <w:rStyle w:val="Strong"/>
+              </w:rPr>
+              <w:t xml:space="preserve">) </w:t>
+            </w:r>
+            <w:proofErr w:type="spellStart"/>
+            <w:r>
+              <w:rPr>
+                <w:rStyle w:val="Strong"/>
+              </w:rPr>
+              <w:t>pada</w:t>
+            </w:r>
+            <w:proofErr w:type="spellEnd"/>
+            <w:r>
+              <w:rPr>
+                <w:rStyle w:val="Strong"/>
+              </w:rPr>
+              <w:t xml:space="preserve"> plasma </w:t>
+            </w:r>
+            <w:proofErr w:type="spellStart"/>
+            <w:r>
+              <w:rPr>
+                <w:rStyle w:val="Strong"/>
+              </w:rPr>
+              <w:t>darah</w:t>
+            </w:r>
+            <w:proofErr w:type="spellEnd"/>
+          </w:p>
+        </w:tc>
+      </w:tr>
+      <w:tr>
+        <w:trPr>
+          <w:tblCellSpacing w:w="15" w:type="dxa"/>
+        </w:trPr>
+        <w:tc>
+          <w:tcPr>
+            <w:tcW w:w="2370" w:type="dxa"/>
+            <w:tcBorders>
+              <w:top w:val="outset" w:sz="6" w:space="0" w:color="auto"/>
+              <w:left w:val="outset" w:sz="6" w:space="0" w:color="auto"/>
+              <w:bottom w:val="outset" w:sz="6" w:space="0" w:color="auto"/>
+              <w:right w:val="outset" w:sz="6" w:space="0" w:color="auto"/>
+            </w:tcBorders>
+            <w:hideMark/>
+          </w:tcPr>
+          <w:p>
+            <w:pPr>
+              <w:pStyle w:val="NormalWeb"/>
+              <w:jc w:val="center"/>
+            </w:pPr>
+            <w:r>
+              <w:rPr>
+                <w:rStyle w:val="Strong"/>
+              </w:rPr>
+              <w:t xml:space="preserve">A </w:t>
+            </w:r>
+            <w:r>
+              <w:rPr>
+                <w:b/>
+                <w:bCs/>
+              </w:rPr>
+              <w:br/>
+            </w:r>
+            <w:r>
+              <w:rPr>
+                <w:rStyle w:val="Strong"/>
+              </w:rPr>
+              <w:t xml:space="preserve">B </w:t>
+            </w:r>
+            <w:r>
+              <w:rPr>
+                <w:b/>
+                <w:bCs/>
+              </w:rPr>
+              <w:br/>
+            </w:r>
+            <w:r>
+              <w:rPr>
+                <w:rStyle w:val="Strong"/>
+              </w:rPr>
+              <w:t xml:space="preserve">AB </w:t>
+            </w:r>
+            <w:r>
+              <w:rPr>
+                <w:b/>
+                <w:bCs/>
+              </w:rPr>
+              <w:br/>
+            </w:r>
+            <w:r>
+              <w:rPr>
+                <w:rStyle w:val="Strong"/>
+              </w:rPr>
+              <w:t>O</w:t>
+            </w:r>
+          </w:p>
+        </w:tc>
+        <w:tc>
+          <w:tcPr>
+            <w:tcW w:w="2625" w:type="dxa"/>
+            <w:tcBorders>
+              <w:top w:val="outset" w:sz="6" w:space="0" w:color="auto"/>
+              <w:left w:val="outset" w:sz="6" w:space="0" w:color="auto"/>
+              <w:bottom w:val="outset" w:sz="6" w:space="0" w:color="auto"/>
+              <w:right w:val="outset" w:sz="6" w:space="0" w:color="auto"/>
+            </w:tcBorders>
+            <w:hideMark/>
+          </w:tcPr>
+          <w:p>
+            <w:pPr>
+              <w:pStyle w:val="NormalWeb"/>
+              <w:jc w:val="center"/>
+            </w:pPr>
+            <w:r>
+              <w:rPr>
+                <w:rStyle w:val="Strong"/>
+              </w:rPr>
+              <w:t xml:space="preserve">A </w:t>
+            </w:r>
+            <w:r>
+              <w:rPr>
+                <w:b/>
+                <w:bCs/>
+              </w:rPr>
+              <w:br/>
+            </w:r>
+            <w:r>
+              <w:rPr>
+                <w:rStyle w:val="Strong"/>
+              </w:rPr>
+              <w:t xml:space="preserve">B </w:t>
+            </w:r>
+            <w:r>
+              <w:rPr>
+                <w:b/>
+                <w:bCs/>
+              </w:rPr>
+              <w:br/>
+            </w:r>
+            <w:r>
+              <w:rPr>
+                <w:rStyle w:val="Strong"/>
+              </w:rPr>
+              <w:t xml:space="preserve">A </w:t>
+            </w:r>
+            <w:proofErr w:type="spellStart"/>
+            <w:r>
+              <w:rPr>
+                <w:rStyle w:val="Strong"/>
+              </w:rPr>
+              <w:t>dan</w:t>
+            </w:r>
+            <w:proofErr w:type="spellEnd"/>
+            <w:r>
+              <w:rPr>
+                <w:rStyle w:val="Strong"/>
+              </w:rPr>
+              <w:t xml:space="preserve"> B </w:t>
+            </w:r>
+            <w:r>
+              <w:rPr>
+                <w:b/>
+                <w:bCs/>
+              </w:rPr>
+              <w:br/>
+            </w:r>
+            <w:r>
+              <w:rPr>
+                <w:rStyle w:val="Strong"/>
+              </w:rPr>
+              <w:t>-</w:t>
+            </w:r>
+          </w:p>
+        </w:tc>
+        <w:tc>
+          <w:tcPr>
+            <w:tcW w:w="2355" w:type="dxa"/>
+            <w:tcBorders>
+              <w:top w:val="outset" w:sz="6" w:space="0" w:color="auto"/>
+              <w:left w:val="outset" w:sz="6" w:space="0" w:color="auto"/>
+              <w:bottom w:val="outset" w:sz="6" w:space="0" w:color="auto"/>
+              <w:right w:val="outset" w:sz="6" w:space="0" w:color="auto"/>
+            </w:tcBorders>
+            <w:hideMark/>
+          </w:tcPr>
+          <w:p>
+            <w:pPr>
+              <w:pStyle w:val="NormalWeb"/>
+              <w:jc w:val="center"/>
+            </w:pPr>
+            <w:r>
+              <w:rPr>
+                <w:rStyle w:val="Strong"/>
+                <w:rFonts w:ascii="Symbol" w:hAnsi="Symbol"/>
+              </w:rPr>
+              <w:t></w:t>
+            </w:r>
+            <w:r>
+              <w:rPr>
+                <w:rStyle w:val="Strong"/>
+              </w:rPr>
+              <w:t xml:space="preserve"> </w:t>
+            </w:r>
+            <w:r>
+              <w:rPr>
+                <w:b/>
+                <w:bCs/>
+              </w:rPr>
+              <w:br/>
+            </w:r>
+            <w:r>
+              <w:rPr>
+                <w:rStyle w:val="Strong"/>
+                <w:rFonts w:ascii="Symbol" w:hAnsi="Symbol"/>
+              </w:rPr>
+              <w:t></w:t>
+            </w:r>
+            <w:r>
+              <w:rPr>
+                <w:rStyle w:val="Strong"/>
+              </w:rPr>
+              <w:t xml:space="preserve"> </w:t>
+            </w:r>
+            <w:r>
+              <w:rPr>
+                <w:b/>
+                <w:bCs/>
+              </w:rPr>
+              <w:br/>
+            </w:r>
+            <w:r>
+              <w:rPr>
+                <w:rStyle w:val="Strong"/>
+              </w:rPr>
+              <w:t xml:space="preserve">- </w:t>
+            </w:r>
+            <w:r>
+              <w:rPr>
+                <w:b/>
+                <w:bCs/>
+              </w:rPr>
+              <w:br/>
+            </w:r>
+            <w:r>
+              <w:rPr>
+                <w:rStyle w:val="Strong"/>
+                <w:rFonts w:ascii="Symbol" w:hAnsi="Symbol"/>
+              </w:rPr>
+              <w:t></w:t>
+            </w:r>
+            <w:r>
+              <w:rPr>
+                <w:rStyle w:val="Strong"/>
+              </w:rPr>
+              <w:t xml:space="preserve"> </w:t>
+            </w:r>
+            <w:proofErr w:type="spellStart"/>
+            <w:r>
+              <w:rPr>
+                <w:rStyle w:val="Strong"/>
+              </w:rPr>
+              <w:t>dan</w:t>
+            </w:r>
+            <w:proofErr w:type="spellEnd"/>
+            <w:r>
+              <w:rPr>
+                <w:rStyle w:val="Strong"/>
+              </w:rPr>
+              <w:t xml:space="preserve"> </w:t>
+            </w:r>
+            <w:r>
+              <w:rPr>
+                <w:rStyle w:val="Strong"/>
+                <w:rFonts w:ascii="Symbol" w:hAnsi="Symbol"/>
+              </w:rPr>
+              <w:t></w:t>
+            </w:r>
+          </w:p>
+        </w:tc>
+      </w:tr>
+    </w:tbl>
+    <w:p>
+      <w:pPr>
+        <w:pStyle w:val="NormalWeb"/>
+      </w:pPr>
+      <w:proofErr w:type="spellStart"/>
+      <w:proofErr w:type="gramStart"/>
+      <w:r>
+        <w:t>Pemahaman</w:t>
+      </w:r>
+      <w:proofErr w:type="spellEnd"/>
+      <w:r>
+        <w:t xml:space="preserve"> </w:t>
+      </w:r>
+      <w:proofErr w:type="spellStart"/>
+      <w:r>
+        <w:t>mengenai</w:t>
+      </w:r>
+      <w:proofErr w:type="spellEnd"/>
+      <w:r>
+        <w:t xml:space="preserve"> </w:t>
+      </w:r>
+      <w:proofErr w:type="spellStart"/>
+      <w:r>
+        <w:t>aglutinogen</w:t>
+      </w:r>
+      <w:proofErr w:type="spellEnd"/>
+      <w:r>
+        <w:t xml:space="preserve"> </w:t>
+      </w:r>
+      <w:proofErr w:type="spellStart"/>
+      <w:r>
+        <w:t>dan</w:t>
+      </w:r>
+      <w:proofErr w:type="spellEnd"/>
+      <w:r>
+        <w:t xml:space="preserve"> </w:t>
+      </w:r>
+      <w:proofErr w:type="spellStart"/>
+      <w:r>
+        <w:t>aglutinin</w:t>
+      </w:r>
+      <w:proofErr w:type="spellEnd"/>
+      <w:r>
+        <w:t xml:space="preserve"> </w:t>
+      </w:r>
+      <w:proofErr w:type="spellStart"/>
+      <w:r>
+        <w:t>inilah</w:t>
+      </w:r>
+      <w:proofErr w:type="spellEnd"/>
+      <w:r>
+        <w:t xml:space="preserve"> yang </w:t>
+      </w:r>
+      <w:proofErr w:type="spellStart"/>
+      <w:r>
+        <w:t>mendasari</w:t>
+      </w:r>
+      <w:proofErr w:type="spellEnd"/>
+      <w:r>
+        <w:t xml:space="preserve"> </w:t>
+      </w:r>
+      <w:proofErr w:type="spellStart"/>
+      <w:r>
+        <w:t>teknik</w:t>
+      </w:r>
+      <w:proofErr w:type="spellEnd"/>
+      <w:r>
+        <w:t xml:space="preserve"> </w:t>
+      </w:r>
+      <w:proofErr w:type="spellStart"/>
+      <w:r>
+        <w:t>transfusi</w:t>
+      </w:r>
+      <w:proofErr w:type="spellEnd"/>
+      <w:r>
+        <w:t xml:space="preserve"> </w:t>
+      </w:r>
+      <w:proofErr w:type="spellStart"/>
+      <w:r>
+        <w:t>darah</w:t>
+      </w:r>
+      <w:proofErr w:type="spellEnd"/>
+      <w:r>
+        <w:t>.</w:t>
+      </w:r>
+      <w:proofErr w:type="gramEnd"/>
+      <w:r>
+        <w:t xml:space="preserve"> </w:t>
+      </w:r>
+      <w:proofErr w:type="spellStart"/>
+      <w:proofErr w:type="gramStart"/>
+      <w:r>
+        <w:t>Dalam</w:t>
+      </w:r>
+      <w:proofErr w:type="spellEnd"/>
+      <w:r>
+        <w:t xml:space="preserve"> </w:t>
+      </w:r>
+      <w:proofErr w:type="spellStart"/>
+      <w:r>
+        <w:t>transfusi</w:t>
+      </w:r>
+      <w:proofErr w:type="spellEnd"/>
+      <w:r>
+        <w:t xml:space="preserve"> </w:t>
+      </w:r>
+      <w:proofErr w:type="spellStart"/>
+      <w:r>
+        <w:t>darah</w:t>
+      </w:r>
+      <w:proofErr w:type="spellEnd"/>
+      <w:r>
+        <w:t xml:space="preserve">, </w:t>
+      </w:r>
+      <w:proofErr w:type="spellStart"/>
+      <w:r>
+        <w:t>orang</w:t>
+      </w:r>
+      <w:proofErr w:type="spellEnd"/>
+      <w:r>
+        <w:t xml:space="preserve"> yang </w:t>
+      </w:r>
+      <w:proofErr w:type="spellStart"/>
+      <w:r>
+        <w:t>memberikan</w:t>
+      </w:r>
+      <w:proofErr w:type="spellEnd"/>
+      <w:r>
+        <w:t xml:space="preserve"> </w:t>
+      </w:r>
+      <w:proofErr w:type="spellStart"/>
+      <w:r>
+        <w:t>darah</w:t>
+      </w:r>
+      <w:proofErr w:type="spellEnd"/>
+      <w:r>
+        <w:t xml:space="preserve"> </w:t>
+      </w:r>
+      <w:proofErr w:type="spellStart"/>
+      <w:r>
+        <w:t>disebut</w:t>
+      </w:r>
+      <w:proofErr w:type="spellEnd"/>
+      <w:r>
+        <w:t xml:space="preserve"> donor, </w:t>
+      </w:r>
+      <w:proofErr w:type="spellStart"/>
+      <w:r>
+        <w:t>sedangkan</w:t>
+      </w:r>
+      <w:proofErr w:type="spellEnd"/>
+      <w:r>
+        <w:t xml:space="preserve"> yang </w:t>
+      </w:r>
+      <w:proofErr w:type="spellStart"/>
+      <w:r>
+        <w:t>menerima</w:t>
+      </w:r>
+      <w:proofErr w:type="spellEnd"/>
+      <w:r>
+        <w:t xml:space="preserve"> </w:t>
+      </w:r>
+      <w:proofErr w:type="spellStart"/>
+      <w:r>
+        <w:t>disebut</w:t>
+      </w:r>
+      <w:proofErr w:type="spellEnd"/>
+      <w:r>
+        <w:t xml:space="preserve"> </w:t>
+      </w:r>
+      <w:proofErr w:type="spellStart"/>
+      <w:r>
+        <w:t>resipien</w:t>
+      </w:r>
+      <w:proofErr w:type="spellEnd"/>
+      <w:r>
+        <w:t>.</w:t>
+      </w:r>
+      <w:proofErr w:type="gramEnd"/>
+      <w:r>
+        <w:t xml:space="preserve"> </w:t>
+      </w:r>
+      <w:proofErr w:type="spellStart"/>
+      <w:r>
+        <w:t>Transfusi</w:t>
+      </w:r>
+      <w:proofErr w:type="spellEnd"/>
+      <w:r>
+        <w:t xml:space="preserve"> (</w:t>
+      </w:r>
+      <w:proofErr w:type="spellStart"/>
+      <w:r>
+        <w:t>pindahtuang</w:t>
+      </w:r>
+      <w:proofErr w:type="spellEnd"/>
+      <w:r>
+        <w:t xml:space="preserve"> </w:t>
+      </w:r>
+      <w:proofErr w:type="spellStart"/>
+      <w:r>
+        <w:t>darah</w:t>
+      </w:r>
+      <w:proofErr w:type="spellEnd"/>
+      <w:r>
+        <w:t xml:space="preserve">) </w:t>
+      </w:r>
+      <w:proofErr w:type="spellStart"/>
+      <w:r>
+        <w:t>ini</w:t>
+      </w:r>
+      <w:proofErr w:type="spellEnd"/>
+      <w:r>
+        <w:t xml:space="preserve"> </w:t>
+      </w:r>
+      <w:proofErr w:type="spellStart"/>
+      <w:r>
+        <w:t>harus</w:t>
+      </w:r>
+      <w:proofErr w:type="spellEnd"/>
+      <w:r>
+        <w:t xml:space="preserve"> </w:t>
+      </w:r>
+      <w:proofErr w:type="spellStart"/>
+      <w:r>
+        <w:t>memperhatikan</w:t>
+      </w:r>
+      <w:proofErr w:type="spellEnd"/>
+      <w:r>
+        <w:t xml:space="preserve"> </w:t>
+      </w:r>
+      <w:proofErr w:type="spellStart"/>
+      <w:r>
+        <w:t>masalah</w:t>
+      </w:r>
+      <w:proofErr w:type="spellEnd"/>
+      <w:r>
+        <w:t xml:space="preserve"> </w:t>
+      </w:r>
+      <w:proofErr w:type="spellStart"/>
+      <w:r>
+        <w:t>aglutinin-aglutinogen</w:t>
+      </w:r>
+      <w:proofErr w:type="spellEnd"/>
+      <w:r>
+        <w:t xml:space="preserve">, </w:t>
+      </w:r>
+      <w:proofErr w:type="spellStart"/>
+      <w:r>
+        <w:t>sebab</w:t>
+      </w:r>
+      <w:proofErr w:type="spellEnd"/>
+      <w:r>
+        <w:t xml:space="preserve"> </w:t>
+      </w:r>
+      <w:proofErr w:type="spellStart"/>
+      <w:r>
+        <w:t>jika</w:t>
+      </w:r>
+      <w:proofErr w:type="spellEnd"/>
+      <w:r>
+        <w:t xml:space="preserve"> </w:t>
+      </w:r>
+      <w:proofErr w:type="spellStart"/>
+      <w:r>
+        <w:t>terjadi</w:t>
+      </w:r>
+      <w:proofErr w:type="spellEnd"/>
+      <w:r>
+        <w:t xml:space="preserve"> </w:t>
+      </w:r>
+      <w:proofErr w:type="spellStart"/>
+      <w:r>
+        <w:t>inkompatibilitas</w:t>
+      </w:r>
+      <w:proofErr w:type="spellEnd"/>
+      <w:r>
+        <w:t xml:space="preserve"> (</w:t>
+      </w:r>
+      <w:proofErr w:type="spellStart"/>
+      <w:r>
+        <w:t>ketakcocokan</w:t>
+      </w:r>
+      <w:proofErr w:type="spellEnd"/>
+      <w:r>
+        <w:t xml:space="preserve">) </w:t>
+      </w:r>
+      <w:proofErr w:type="spellStart"/>
+      <w:r>
+        <w:t>golongan</w:t>
+      </w:r>
+      <w:proofErr w:type="spellEnd"/>
+      <w:r>
+        <w:t xml:space="preserve"> </w:t>
+      </w:r>
+      <w:proofErr w:type="spellStart"/>
+      <w:r>
+        <w:t>darah</w:t>
+      </w:r>
+      <w:proofErr w:type="spellEnd"/>
+      <w:r>
+        <w:t xml:space="preserve">, </w:t>
+      </w:r>
+      <w:proofErr w:type="spellStart"/>
+      <w:r>
+        <w:t>maka</w:t>
+      </w:r>
+      <w:proofErr w:type="spellEnd"/>
+      <w:r>
+        <w:t xml:space="preserve"> </w:t>
+      </w:r>
+      <w:proofErr w:type="spellStart"/>
+      <w:proofErr w:type="gramStart"/>
+      <w:r>
+        <w:t>akan</w:t>
+      </w:r>
+      <w:proofErr w:type="spellEnd"/>
+      <w:proofErr w:type="gramEnd"/>
+      <w:r>
+        <w:t xml:space="preserve"> </w:t>
+      </w:r>
+      <w:proofErr w:type="spellStart"/>
+      <w:r>
+        <w:t>menyebabkan</w:t>
+      </w:r>
+      <w:proofErr w:type="spellEnd"/>
+      <w:r>
+        <w:t xml:space="preserve"> </w:t>
+      </w:r>
+      <w:proofErr w:type="spellStart"/>
+      <w:r>
+        <w:t>terjadinya</w:t>
+      </w:r>
+      <w:proofErr w:type="spellEnd"/>
+      <w:r>
+        <w:t xml:space="preserve"> </w:t>
+      </w:r>
+      <w:proofErr w:type="spellStart"/>
+      <w:r>
+        <w:t>aglutinasi</w:t>
+      </w:r>
+      <w:proofErr w:type="spellEnd"/>
+      <w:r>
+        <w:t xml:space="preserve"> (</w:t>
+      </w:r>
+      <w:proofErr w:type="spellStart"/>
+      <w:r>
+        <w:t>penggumpalan</w:t>
+      </w:r>
+      <w:proofErr w:type="spellEnd"/>
+      <w:r>
+        <w:t xml:space="preserve">) </w:t>
+      </w:r>
+      <w:proofErr w:type="spellStart"/>
+      <w:r>
+        <w:t>darah</w:t>
+      </w:r>
+      <w:proofErr w:type="spellEnd"/>
+      <w:r>
+        <w:t xml:space="preserve">, </w:t>
+      </w:r>
+      <w:proofErr w:type="spellStart"/>
+      <w:r>
+        <w:t>dan</w:t>
+      </w:r>
+      <w:proofErr w:type="spellEnd"/>
+      <w:r>
+        <w:t xml:space="preserve"> </w:t>
+      </w:r>
+      <w:proofErr w:type="spellStart"/>
+      <w:r>
+        <w:t>bisa</w:t>
+      </w:r>
+      <w:proofErr w:type="spellEnd"/>
+      <w:r>
+        <w:t xml:space="preserve"> </w:t>
+      </w:r>
+      <w:proofErr w:type="spellStart"/>
+      <w:r>
+        <w:t>menyebabkan</w:t>
+      </w:r>
+      <w:proofErr w:type="spellEnd"/>
+      <w:r>
+        <w:t xml:space="preserve"> </w:t>
+      </w:r>
+      <w:proofErr w:type="spellStart"/>
+      <w:r>
+        <w:t>kematian</w:t>
+      </w:r>
+      <w:proofErr w:type="spellEnd"/>
+      <w:r>
+        <w:t xml:space="preserve"> sang </w:t>
+      </w:r>
+      <w:proofErr w:type="spellStart"/>
+      <w:r>
+        <w:t>resipien</w:t>
+      </w:r>
+      <w:proofErr w:type="spellEnd"/>
+      <w:r>
+        <w:t>.</w:t>
       </w:r>
     </w:p>
     <w:p/>

</xml_diff>